<commit_message>
Prose Admission Module Update
</commit_message>
<xml_diff>
--- a/ProseAdminAPINew/docs/ProseAdmissionModule_Architecture.docx
+++ b/ProseAdminAPINew/docs/ProseAdmissionModule_Architecture.docx
@@ -8,58 +8,54 @@
           <w:noProof/>
         </w:rPr>
         <w:pict>
-          <v:rect id="_x0000_s1065" style="position:absolute;margin-left:212.6pt;margin-top:507.2pt;width:109.5pt;height:137.4pt;z-index:251696128">
-            <v:textbox style="mso-next-textbox:#_x0000_s1065">
-              <w:txbxContent>
-                <w:p>
-                  <w:pPr>
-                    <w:jc w:val="center"/>
-                  </w:pPr>
-                  <w:r>
-                    <w:t>Syllabus</w:t>
-                  </w:r>
-                </w:p>
-                <w:p>
-                  <w:pPr>
-                    <w:jc w:val="center"/>
-                  </w:pPr>
-                  <w:r>
-                    <w:t>Grade Category</w:t>
-                  </w:r>
-                </w:p>
-                <w:p>
-                  <w:pPr>
-                    <w:jc w:val="center"/>
-                  </w:pPr>
-                  <w:r>
-                    <w:t>Group Name</w:t>
-                  </w:r>
-                </w:p>
-                <w:p>
-                  <w:pPr>
-                    <w:jc w:val="center"/>
-                  </w:pPr>
-                  <w:r>
-                    <w:t>Min Subjects</w:t>
-                  </w:r>
-                </w:p>
-                <w:p>
-                  <w:pPr>
-                    <w:jc w:val="center"/>
-                  </w:pPr>
-                  <w:r>
-                    <w:t>Max Subjects</w:t>
-                  </w:r>
-                </w:p>
-                <w:p>
-                  <w:pPr>
-                    <w:jc w:val="center"/>
-                  </w:pPr>
-                  <w:r>
-                    <w:t xml:space="preserve">Assigned </w:t>
-                  </w:r>
-                  <w:r>
-                    <w:t>Subjects</w:t>
+          <v:rect id="_x0000_s1072" style="position:absolute;margin-left:-60.5pt;margin-top:489.9pt;width:119.6pt;height:20.9pt;z-index:251702272">
+            <v:textbox style="mso-next-textbox:#_x0000_s1072">
+              <w:txbxContent>
+                <w:p>
+                  <w:pPr>
+                    <w:jc w:val="center"/>
+                  </w:pPr>
+                  <w:r>
+                    <w:t>Name</w:t>
+                  </w:r>
+                </w:p>
+              </w:txbxContent>
+            </v:textbox>
+          </v:rect>
+        </w:pict>
+      </w:r>
+      <w:r>
+        <w:rPr>
+          <w:noProof/>
+        </w:rPr>
+        <w:pict>
+          <v:rect id="_x0000_s1071" style="position:absolute;margin-left:-60.5pt;margin-top:441.4pt;width:119.6pt;height:25.35pt;z-index:251701248">
+            <v:textbox style="mso-next-textbox:#_x0000_s1071">
+              <w:txbxContent>
+                <w:p>
+                  <w:pPr>
+                    <w:jc w:val="center"/>
+                    <w:rPr>
+                      <w:b/>
+                    </w:rPr>
+                  </w:pPr>
+                  <w:r>
+                    <w:rPr>
+                      <w:b/>
+                    </w:rPr>
+                    <w:t>15</w:t>
+                  </w:r>
+                  <w:r>
+                    <w:rPr>
+                      <w:b/>
+                    </w:rPr>
+                    <w:t xml:space="preserve">. </w:t>
+                  </w:r>
+                  <w:r>
+                    <w:rPr>
+                      <w:b/>
+                    </w:rPr>
+                    <w:t>Student Document</w:t>
                   </w:r>
                 </w:p>
               </w:txbxContent>
@@ -76,6 +72,80 @@
             <v:path arrowok="t" fillok="f" o:connecttype="none"/>
             <o:lock v:ext="edit" shapetype="t"/>
           </v:shapetype>
+          <v:shape id="_x0000_s1073" type="#_x0000_t32" style="position:absolute;margin-left:1.35pt;margin-top:467.4pt;width:0;height:22.5pt;z-index:251703296" o:connectortype="straight">
+            <v:stroke endarrow="block"/>
+          </v:shape>
+        </w:pict>
+      </w:r>
+      <w:r>
+        <w:rPr>
+          <w:noProof/>
+        </w:rPr>
+        <w:pict>
+          <v:rect id="_x0000_s1065" style="position:absolute;margin-left:212.6pt;margin-top:507.2pt;width:109.5pt;height:137.4pt;z-index:251696128">
+            <v:textbox style="mso-next-textbox:#_x0000_s1065">
+              <w:txbxContent>
+                <w:p>
+                  <w:pPr>
+                    <w:jc w:val="center"/>
+                  </w:pPr>
+                  <w:r>
+                    <w:t>Syllabus</w:t>
+                  </w:r>
+                </w:p>
+                <w:p>
+                  <w:pPr>
+                    <w:jc w:val="center"/>
+                  </w:pPr>
+                  <w:r>
+                    <w:t>Grade Category</w:t>
+                  </w:r>
+                </w:p>
+                <w:p>
+                  <w:pPr>
+                    <w:jc w:val="center"/>
+                  </w:pPr>
+                  <w:r>
+                    <w:t>Group Name</w:t>
+                  </w:r>
+                </w:p>
+                <w:p>
+                  <w:pPr>
+                    <w:jc w:val="center"/>
+                  </w:pPr>
+                  <w:r>
+                    <w:t>Min Subjects</w:t>
+                  </w:r>
+                </w:p>
+                <w:p>
+                  <w:pPr>
+                    <w:jc w:val="center"/>
+                  </w:pPr>
+                  <w:r>
+                    <w:t>Max Subjects</w:t>
+                  </w:r>
+                </w:p>
+                <w:p>
+                  <w:pPr>
+                    <w:jc w:val="center"/>
+                  </w:pPr>
+                  <w:r>
+                    <w:t xml:space="preserve">Assigned </w:t>
+                  </w:r>
+                  <w:r>
+                    <w:t>Subjects</w:t>
+                  </w:r>
+                </w:p>
+              </w:txbxContent>
+            </v:textbox>
+          </v:rect>
+        </w:pict>
+      </w:r>
+      <w:r>
+        <w:rPr>
+          <w:noProof/>
+        </w:rPr>
+        <w:pict>
           <v:shape id="_x0000_s1069" type="#_x0000_t32" style="position:absolute;margin-left:123.75pt;margin-top:467.3pt;width:0;height:22.5pt;z-index:251700224" o:connectortype="straight">
             <v:stroke endarrow="block"/>
           </v:shape>
@@ -1757,7 +1827,7 @@
   <a:extraClrSchemeLst/>
   <a:extLst>
     <a:ext uri="{05A4C25C-085E-4340-85A3-A5531E510DB2}">
-      <thm15:themeFamily xmlns:thm15="http://schemas.microsoft.com/office/thememl/2012/main" xmlns="" name="Office Theme" id="{62F939B6-93AF-4DB8-9C6B-D6C7DFDC589F}" vid="{4A3C46E8-61CC-4603-A589-7422A47A8E4A}"/>
+      <thm15:themeFamily xmlns="" xmlns:thm15="http://schemas.microsoft.com/office/thememl/2012/main" name="Office Theme" id="{62F939B6-93AF-4DB8-9C6B-D6C7DFDC589F}" vid="{4A3C46E8-61CC-4603-A589-7422A47A8E4A}"/>
     </a:ext>
   </a:extLst>
 </a:theme>

</xml_diff>